<commit_message>
update to the 3.2.1
Debug....
</commit_message>
<xml_diff>
--- a/bin/cn/rpgmc/mobs/resource/技能拓展方案开发教程.docx
+++ b/bin/cn/rpgmc/mobs/resource/技能拓展方案开发教程.docx
@@ -9994,20 +9994,7 @@
           <w:szCs w:val="28"/>
           <w:lang w:val="zh-CN"/>
         </w:rPr>
-        <w:t>重写该方法返回这个技能是</w:t>
-      </w:r>
-      <w:bookmarkStart w:id="0" w:name="_GoBack"/>
-      <w:bookmarkEnd w:id="0"/>
-      <w:r>
-        <w:rPr>
-          <w:rFonts w:ascii="宋体" w:eastAsia="宋体" w:hAnsi="Verdana" w:cs="宋体" w:hint="eastAsia"/>
-          <w:color w:val="000000"/>
-          <w:kern w:val="0"/>
-          <w:sz w:val="28"/>
-          <w:szCs w:val="28"/>
-          <w:lang w:val="zh-CN"/>
-        </w:rPr>
-        <w:t>否支持触发对象为附近实体</w:t>
+        <w:t>重写该方法返回这个技能是否支持触发对象为附近实体</w:t>
       </w:r>
     </w:p>
     <w:p>
@@ -10144,18 +10131,18 @@
           <w:kern w:val="0"/>
           <w:sz w:val="28"/>
           <w:szCs w:val="28"/>
+          <w:lang w:val="en-GB"/>
+        </w:rPr>
+      </w:pPr>
+      <w:r>
+        <w:rPr>
+          <w:rFonts w:ascii="宋体" w:eastAsia="宋体" w:hAnsi="Verdana" w:cs="宋体" w:hint="eastAsia"/>
+          <w:color w:val="000000"/>
+          <w:kern w:val="0"/>
+          <w:sz w:val="28"/>
+          <w:szCs w:val="28"/>
           <w:lang w:val="zh-CN"/>
         </w:rPr>
-      </w:pPr>
-      <w:r>
-        <w:rPr>
-          <w:rFonts w:ascii="宋体" w:eastAsia="宋体" w:hAnsi="Verdana" w:cs="宋体" w:hint="eastAsia"/>
-          <w:color w:val="000000"/>
-          <w:kern w:val="0"/>
-          <w:sz w:val="28"/>
-          <w:szCs w:val="28"/>
-          <w:lang w:val="zh-CN"/>
-        </w:rPr>
         <w:t>以此类推</w:t>
       </w:r>
       <w:r>
@@ -10165,7 +10152,7 @@
           <w:kern w:val="0"/>
           <w:sz w:val="28"/>
           <w:szCs w:val="28"/>
-          <w:lang w:val="zh-CN"/>
+          <w:lang w:val="en-GB"/>
         </w:rPr>
         <w:t>.</w:t>
       </w:r>
@@ -10181,36 +10168,36 @@
           <w:kern w:val="0"/>
           <w:sz w:val="28"/>
           <w:szCs w:val="28"/>
-          <w:lang w:val="zh-CN"/>
-        </w:rPr>
-      </w:pPr>
-    </w:p>
-    <w:p>
-      <w:pPr>
-        <w:rPr>
-          <w:rFonts w:ascii="Verdana" w:hAnsi="Verdana" w:cs="Verdana"/>
-          <w:color w:val="000000"/>
-          <w:kern w:val="0"/>
-          <w:sz w:val="28"/>
-          <w:szCs w:val="28"/>
-        </w:rPr>
-      </w:pPr>
-    </w:p>
-    <w:p>
-      <w:pPr>
-        <w:rPr>
-          <w:rFonts w:ascii="Verdana" w:hAnsi="Verdana" w:cs="Verdana"/>
-          <w:color w:val="000000"/>
-          <w:kern w:val="0"/>
-          <w:sz w:val="28"/>
-          <w:szCs w:val="28"/>
-        </w:rPr>
-      </w:pPr>
-    </w:p>
-    <w:p>
-      <w:pPr>
-        <w:rPr>
-          <w:rFonts w:ascii="Verdana" w:hAnsi="Verdana" w:cs="Verdana" w:hint="eastAsia"/>
+          <w:lang w:val="en-GB"/>
+        </w:rPr>
+      </w:pPr>
+    </w:p>
+    <w:p>
+      <w:pPr>
+        <w:rPr>
+          <w:rFonts w:ascii="Verdana" w:hAnsi="Verdana" w:cs="Verdana"/>
+          <w:color w:val="000000"/>
+          <w:kern w:val="0"/>
+          <w:sz w:val="28"/>
+          <w:szCs w:val="28"/>
+        </w:rPr>
+      </w:pPr>
+    </w:p>
+    <w:p>
+      <w:pPr>
+        <w:rPr>
+          <w:rFonts w:ascii="Verdana" w:hAnsi="Verdana" w:cs="Verdana"/>
+          <w:color w:val="000000"/>
+          <w:kern w:val="0"/>
+          <w:sz w:val="28"/>
+          <w:szCs w:val="28"/>
+        </w:rPr>
+      </w:pPr>
+    </w:p>
+    <w:p>
+      <w:pPr>
+        <w:rPr>
+          <w:rFonts w:ascii="Verdana" w:hAnsi="Verdana" w:cs="Verdana"/>
           <w:color w:val="000000"/>
           <w:kern w:val="0"/>
           <w:sz w:val="28"/>
@@ -10260,6 +10247,7 @@
         <w:jc w:val="left"/>
         <w:rPr>
           <w:rFonts w:ascii="Verdana" w:hAnsi="Verdana" w:cs="Verdana"/>
+          <w:color w:val="000000"/>
           <w:kern w:val="0"/>
           <w:sz w:val="28"/>
           <w:szCs w:val="28"/>
@@ -10331,7 +10319,27 @@
           <w:sz w:val="28"/>
           <w:szCs w:val="28"/>
         </w:rPr>
-        <w:t xml:space="preserve">, Entity </w:t>
+        <w:t>, Entity</w:t>
+      </w:r>
+      <w:r>
+        <w:rPr>
+          <w:rFonts w:ascii="Verdana" w:hAnsi="Verdana" w:cs="Verdana" w:hint="eastAsia"/>
+          <w:color w:val="000000"/>
+          <w:kern w:val="0"/>
+          <w:sz w:val="28"/>
+          <w:szCs w:val="28"/>
+        </w:rPr>
+        <w:t>[]</w:t>
+      </w:r>
+      <w:r>
+        <w:rPr>
+          <w:rFonts w:ascii="Verdana" w:hAnsi="Verdana" w:cs="Verdana"/>
+          <w:color w:val="000000"/>
+          <w:kern w:val="0"/>
+          <w:sz w:val="28"/>
+          <w:szCs w:val="28"/>
+        </w:rPr>
+        <w:t xml:space="preserve"> </w:t>
       </w:r>
       <w:proofErr w:type="spellStart"/>
       <w:r>
@@ -10342,7 +10350,17 @@
           <w:sz w:val="28"/>
           <w:szCs w:val="28"/>
         </w:rPr>
-        <w:t>entity</w:t>
+        <w:t>e</w:t>
+      </w:r>
+      <w:r>
+        <w:rPr>
+          <w:rFonts w:ascii="Verdana" w:hAnsi="Verdana" w:cs="Verdana"/>
+          <w:color w:val="6A3E3E"/>
+          <w:kern w:val="0"/>
+          <w:sz w:val="28"/>
+          <w:szCs w:val="28"/>
+        </w:rPr>
+        <w:t>s</w:t>
       </w:r>
       <w:proofErr w:type="spellEnd"/>
       <w:r>
@@ -10384,104 +10402,6 @@
           <w:szCs w:val="28"/>
         </w:rPr>
         <w:tab/>
-      </w:r>
-      <w:r>
-        <w:rPr>
-          <w:rFonts w:ascii="Verdana" w:hAnsi="Verdana" w:cs="Verdana"/>
-          <w:color w:val="000000"/>
-          <w:kern w:val="0"/>
-          <w:sz w:val="28"/>
-          <w:szCs w:val="28"/>
-        </w:rPr>
-        <w:tab/>
-      </w:r>
-      <w:r>
-        <w:rPr>
-          <w:rFonts w:ascii="Verdana" w:hAnsi="Verdana" w:cs="Verdana"/>
-          <w:b/>
-          <w:bCs/>
-          <w:color w:val="7F0055"/>
-          <w:kern w:val="0"/>
-          <w:sz w:val="28"/>
-          <w:szCs w:val="28"/>
-        </w:rPr>
-        <w:t>if</w:t>
-      </w:r>
-      <w:r>
-        <w:rPr>
-          <w:rFonts w:ascii="Verdana" w:hAnsi="Verdana" w:cs="Verdana"/>
-          <w:color w:val="000000"/>
-          <w:kern w:val="0"/>
-          <w:sz w:val="28"/>
-          <w:szCs w:val="28"/>
-        </w:rPr>
-        <w:t xml:space="preserve"> (</w:t>
-      </w:r>
-      <w:r>
-        <w:rPr>
-          <w:rFonts w:ascii="Verdana" w:hAnsi="Verdana" w:cs="Verdana"/>
-          <w:color w:val="6A3E3E"/>
-          <w:kern w:val="0"/>
-          <w:sz w:val="28"/>
-          <w:szCs w:val="28"/>
-        </w:rPr>
-        <w:t>arg1</w:t>
-      </w:r>
-      <w:r>
-        <w:rPr>
-          <w:rFonts w:ascii="Verdana" w:hAnsi="Verdana" w:cs="Verdana"/>
-          <w:color w:val="000000"/>
-          <w:kern w:val="0"/>
-          <w:sz w:val="28"/>
-          <w:szCs w:val="28"/>
-        </w:rPr>
-        <w:t xml:space="preserve"> </w:t>
-      </w:r>
-      <w:proofErr w:type="spellStart"/>
-      <w:r>
-        <w:rPr>
-          <w:rFonts w:ascii="Verdana" w:hAnsi="Verdana" w:cs="Verdana"/>
-          <w:b/>
-          <w:bCs/>
-          <w:color w:val="7F0055"/>
-          <w:kern w:val="0"/>
-          <w:sz w:val="28"/>
-          <w:szCs w:val="28"/>
-        </w:rPr>
-        <w:t>instanceof</w:t>
-      </w:r>
-      <w:proofErr w:type="spellEnd"/>
-      <w:r>
-        <w:rPr>
-          <w:rFonts w:ascii="Verdana" w:hAnsi="Verdana" w:cs="Verdana"/>
-          <w:color w:val="000000"/>
-          <w:kern w:val="0"/>
-          <w:sz w:val="28"/>
-          <w:szCs w:val="28"/>
-        </w:rPr>
-        <w:t xml:space="preserve"> </w:t>
-      </w:r>
-      <w:proofErr w:type="spellStart"/>
-      <w:r>
-        <w:rPr>
-          <w:rFonts w:ascii="Verdana" w:hAnsi="Verdana" w:cs="Verdana"/>
-          <w:color w:val="000000"/>
-          <w:kern w:val="0"/>
-          <w:sz w:val="28"/>
-          <w:szCs w:val="28"/>
-        </w:rPr>
-        <w:t>LivingEntity</w:t>
-      </w:r>
-      <w:proofErr w:type="spellEnd"/>
-      <w:r>
-        <w:rPr>
-          <w:rFonts w:ascii="Verdana" w:hAnsi="Verdana" w:cs="Verdana"/>
-          <w:color w:val="000000"/>
-          <w:kern w:val="0"/>
-          <w:sz w:val="28"/>
-          <w:szCs w:val="28"/>
-        </w:rPr>
-        <w:t>) {</w:t>
       </w:r>
     </w:p>
     <w:p>
@@ -10492,51 +10412,34 @@
         <w:jc w:val="left"/>
         <w:rPr>
           <w:rFonts w:ascii="Verdana" w:hAnsi="Verdana" w:cs="Verdana"/>
-          <w:kern w:val="0"/>
-          <w:sz w:val="28"/>
-          <w:szCs w:val="28"/>
-        </w:rPr>
-      </w:pPr>
-      <w:r>
-        <w:rPr>
-          <w:rFonts w:ascii="Verdana" w:hAnsi="Verdana" w:cs="Verdana"/>
-          <w:color w:val="000000"/>
-          <w:kern w:val="0"/>
-          <w:sz w:val="28"/>
-          <w:szCs w:val="28"/>
-        </w:rPr>
-        <w:tab/>
-      </w:r>
-      <w:r>
-        <w:rPr>
-          <w:rFonts w:ascii="Verdana" w:hAnsi="Verdana" w:cs="Verdana"/>
-          <w:color w:val="000000"/>
-          <w:kern w:val="0"/>
-          <w:sz w:val="28"/>
-          <w:szCs w:val="28"/>
-        </w:rPr>
-        <w:tab/>
-      </w:r>
-      <w:r>
-        <w:rPr>
-          <w:rFonts w:ascii="Verdana" w:hAnsi="Verdana" w:cs="Verdana"/>
-          <w:color w:val="000000"/>
-          <w:kern w:val="0"/>
-          <w:sz w:val="28"/>
-          <w:szCs w:val="28"/>
-        </w:rPr>
-        <w:tab/>
+          <w:color w:val="000000"/>
+          <w:kern w:val="0"/>
+          <w:sz w:val="28"/>
+          <w:szCs w:val="28"/>
+        </w:rPr>
+      </w:pPr>
+      <w:proofErr w:type="gramStart"/>
+      <w:r>
+        <w:rPr>
+          <w:rFonts w:ascii="Verdana" w:hAnsi="Verdana" w:cs="Verdana" w:hint="eastAsia"/>
+          <w:color w:val="000000"/>
+          <w:kern w:val="0"/>
+          <w:sz w:val="28"/>
+          <w:szCs w:val="28"/>
+        </w:rPr>
+        <w:t>for(</w:t>
       </w:r>
       <w:proofErr w:type="spellStart"/>
-      <w:r>
-        <w:rPr>
-          <w:rFonts w:ascii="Verdana" w:hAnsi="Verdana" w:cs="Verdana"/>
-          <w:color w:val="000000"/>
-          <w:kern w:val="0"/>
-          <w:sz w:val="28"/>
-          <w:szCs w:val="28"/>
-        </w:rPr>
-        <w:t>LivingEntity</w:t>
+      <w:proofErr w:type="gramEnd"/>
+      <w:r>
+        <w:rPr>
+          <w:rFonts w:ascii="Verdana" w:hAnsi="Verdana" w:cs="Verdana"/>
+          <w:color w:val="000000"/>
+          <w:kern w:val="0"/>
+          <w:sz w:val="28"/>
+          <w:szCs w:val="28"/>
+        </w:rPr>
+        <w:t>int</w:t>
       </w:r>
       <w:proofErr w:type="spellEnd"/>
       <w:r>
@@ -10549,26 +10452,6 @@
         </w:rPr>
         <w:t xml:space="preserve"> </w:t>
       </w:r>
-      <w:r>
-        <w:rPr>
-          <w:rFonts w:ascii="Verdana" w:hAnsi="Verdana" w:cs="Verdana"/>
-          <w:color w:val="6A3E3E"/>
-          <w:kern w:val="0"/>
-          <w:sz w:val="28"/>
-          <w:szCs w:val="28"/>
-        </w:rPr>
-        <w:t>e</w:t>
-      </w:r>
-      <w:r>
-        <w:rPr>
-          <w:rFonts w:ascii="Verdana" w:hAnsi="Verdana" w:cs="Verdana"/>
-          <w:color w:val="000000"/>
-          <w:kern w:val="0"/>
-          <w:sz w:val="28"/>
-          <w:szCs w:val="28"/>
-        </w:rPr>
-        <w:t xml:space="preserve"> = (</w:t>
-      </w:r>
       <w:proofErr w:type="spellStart"/>
       <w:r>
         <w:rPr>
@@ -10578,7 +10461,7 @@
           <w:sz w:val="28"/>
           <w:szCs w:val="28"/>
         </w:rPr>
-        <w:t>LivingEntity</w:t>
+        <w:t>i</w:t>
       </w:r>
       <w:proofErr w:type="spellEnd"/>
       <w:r>
@@ -10589,27 +10472,39 @@
           <w:sz w:val="28"/>
           <w:szCs w:val="28"/>
         </w:rPr>
-        <w:t xml:space="preserve">) </w:t>
-      </w:r>
-      <w:r>
-        <w:rPr>
-          <w:rFonts w:ascii="Verdana" w:hAnsi="Verdana" w:cs="Verdana"/>
-          <w:color w:val="6A3E3E"/>
-          <w:kern w:val="0"/>
-          <w:sz w:val="28"/>
-          <w:szCs w:val="28"/>
-        </w:rPr>
-        <w:t>arg1</w:t>
-      </w:r>
-      <w:r>
-        <w:rPr>
-          <w:rFonts w:ascii="Verdana" w:hAnsi="Verdana" w:cs="Verdana"/>
-          <w:color w:val="000000"/>
-          <w:kern w:val="0"/>
-          <w:sz w:val="28"/>
-          <w:szCs w:val="28"/>
-        </w:rPr>
-        <w:t>;</w:t>
+        <w:t>=0;i&lt;</w:t>
+      </w:r>
+      <w:proofErr w:type="spellStart"/>
+      <w:r>
+        <w:rPr>
+          <w:rFonts w:ascii="Verdana" w:hAnsi="Verdana" w:cs="Verdana"/>
+          <w:color w:val="000000"/>
+          <w:kern w:val="0"/>
+          <w:sz w:val="28"/>
+          <w:szCs w:val="28"/>
+        </w:rPr>
+        <w:t>es.length;i</w:t>
+      </w:r>
+      <w:proofErr w:type="spellEnd"/>
+      <w:r>
+        <w:rPr>
+          <w:rFonts w:ascii="Verdana" w:hAnsi="Verdana" w:cs="Verdana"/>
+          <w:color w:val="000000"/>
+          <w:kern w:val="0"/>
+          <w:sz w:val="28"/>
+          <w:szCs w:val="28"/>
+        </w:rPr>
+        <w:t>++</w:t>
+      </w:r>
+      <w:r>
+        <w:rPr>
+          <w:rFonts w:ascii="Verdana" w:hAnsi="Verdana" w:cs="Verdana" w:hint="eastAsia"/>
+          <w:color w:val="000000"/>
+          <w:kern w:val="0"/>
+          <w:sz w:val="28"/>
+          <w:szCs w:val="28"/>
+        </w:rPr>
+        <w:t>)</w:t>
       </w:r>
     </w:p>
     <w:p>
@@ -10643,17 +10538,7 @@
           <w:sz w:val="28"/>
           <w:szCs w:val="28"/>
         </w:rPr>
-        <w:tab/>
-      </w:r>
-      <w:r>
-        <w:rPr>
-          <w:rFonts w:ascii="Verdana" w:hAnsi="Verdana" w:cs="Verdana"/>
-          <w:color w:val="000000"/>
-          <w:kern w:val="0"/>
-          <w:sz w:val="28"/>
-          <w:szCs w:val="28"/>
-        </w:rPr>
-        <w:tab/>
+        <w:t>{</w:t>
       </w:r>
       <w:proofErr w:type="gramStart"/>
       <w:r>
@@ -10683,24 +10568,57 @@
       <w:r>
         <w:rPr>
           <w:rFonts w:ascii="Verdana" w:hAnsi="Verdana" w:cs="Verdana"/>
-          <w:color w:val="0000C0"/>
-          <w:kern w:val="0"/>
-          <w:sz w:val="28"/>
-          <w:szCs w:val="28"/>
-        </w:rPr>
-        <w:t>dmg</w:t>
+          <w:color w:val="6A3E3E"/>
+          <w:kern w:val="0"/>
+          <w:sz w:val="28"/>
+          <w:szCs w:val="28"/>
+        </w:rPr>
+        <w:t>es</w:t>
       </w:r>
       <w:proofErr w:type="spellEnd"/>
       <w:r>
         <w:rPr>
           <w:rFonts w:ascii="Verdana" w:hAnsi="Verdana" w:cs="Verdana"/>
-          <w:color w:val="000000"/>
-          <w:kern w:val="0"/>
-          <w:sz w:val="28"/>
-          <w:szCs w:val="28"/>
-        </w:rPr>
-        <w:t xml:space="preserve"> != </w:t>
-      </w:r>
+          <w:color w:val="6A3E3E"/>
+          <w:kern w:val="0"/>
+          <w:sz w:val="28"/>
+          <w:szCs w:val="28"/>
+        </w:rPr>
+        <w:t>[</w:t>
+      </w:r>
+      <w:proofErr w:type="spellStart"/>
+      <w:r>
+        <w:rPr>
+          <w:rFonts w:ascii="Verdana" w:hAnsi="Verdana" w:cs="Verdana"/>
+          <w:color w:val="6A3E3E"/>
+          <w:kern w:val="0"/>
+          <w:sz w:val="28"/>
+          <w:szCs w:val="28"/>
+        </w:rPr>
+        <w:t>i</w:t>
+      </w:r>
+      <w:proofErr w:type="spellEnd"/>
+      <w:r>
+        <w:rPr>
+          <w:rFonts w:ascii="Verdana" w:hAnsi="Verdana" w:cs="Verdana"/>
+          <w:color w:val="6A3E3E"/>
+          <w:kern w:val="0"/>
+          <w:sz w:val="28"/>
+          <w:szCs w:val="28"/>
+        </w:rPr>
+        <w:t>]</w:t>
+      </w:r>
+      <w:r>
+        <w:rPr>
+          <w:rFonts w:ascii="Verdana" w:hAnsi="Verdana" w:cs="Verdana"/>
+          <w:color w:val="000000"/>
+          <w:kern w:val="0"/>
+          <w:sz w:val="28"/>
+          <w:szCs w:val="28"/>
+        </w:rPr>
+        <w:t xml:space="preserve"> </w:t>
+      </w:r>
+      <w:proofErr w:type="spellStart"/>
       <w:r>
         <w:rPr>
           <w:rFonts w:ascii="Verdana" w:hAnsi="Verdana" w:cs="Verdana"/>
@@ -10711,17 +10629,40 @@
           <w:sz w:val="28"/>
           <w:szCs w:val="28"/>
         </w:rPr>
-        <w:t>null</w:t>
-      </w:r>
-      <w:r>
-        <w:rPr>
-          <w:rFonts w:ascii="Verdana" w:hAnsi="Verdana" w:cs="Verdana"/>
-          <w:color w:val="000000"/>
-          <w:kern w:val="0"/>
-          <w:sz w:val="28"/>
-          <w:szCs w:val="28"/>
-        </w:rPr>
-        <w:t>)</w:t>
+        <w:t>instanceof</w:t>
+      </w:r>
+      <w:proofErr w:type="spellEnd"/>
+      <w:r>
+        <w:rPr>
+          <w:rFonts w:ascii="Verdana" w:hAnsi="Verdana" w:cs="Verdana"/>
+          <w:color w:val="000000"/>
+          <w:kern w:val="0"/>
+          <w:sz w:val="28"/>
+          <w:szCs w:val="28"/>
+        </w:rPr>
+        <w:t xml:space="preserve"> </w:t>
+      </w:r>
+      <w:proofErr w:type="spellStart"/>
+      <w:r>
+        <w:rPr>
+          <w:rFonts w:ascii="Verdana" w:hAnsi="Verdana" w:cs="Verdana"/>
+          <w:color w:val="000000"/>
+          <w:kern w:val="0"/>
+          <w:sz w:val="28"/>
+          <w:szCs w:val="28"/>
+        </w:rPr>
+        <w:t>LivingEntity</w:t>
+      </w:r>
+      <w:proofErr w:type="spellEnd"/>
+      <w:r>
+        <w:rPr>
+          <w:rFonts w:ascii="Verdana" w:hAnsi="Verdana" w:cs="Verdana"/>
+          <w:color w:val="000000"/>
+          <w:kern w:val="0"/>
+          <w:sz w:val="28"/>
+          <w:szCs w:val="28"/>
+        </w:rPr>
+        <w:t>) {</w:t>
       </w:r>
     </w:p>
     <w:p>
@@ -10766,7 +10707,124 @@
           <w:szCs w:val="28"/>
         </w:rPr>
         <w:tab/>
-        <w:t>{</w:t>
+      </w:r>
+      <w:proofErr w:type="spellStart"/>
+      <w:r>
+        <w:rPr>
+          <w:rFonts w:ascii="Verdana" w:hAnsi="Verdana" w:cs="Verdana"/>
+          <w:color w:val="000000"/>
+          <w:kern w:val="0"/>
+          <w:sz w:val="28"/>
+          <w:szCs w:val="28"/>
+        </w:rPr>
+        <w:t>LivingEntity</w:t>
+      </w:r>
+      <w:proofErr w:type="spellEnd"/>
+      <w:r>
+        <w:rPr>
+          <w:rFonts w:ascii="Verdana" w:hAnsi="Verdana" w:cs="Verdana"/>
+          <w:color w:val="000000"/>
+          <w:kern w:val="0"/>
+          <w:sz w:val="28"/>
+          <w:szCs w:val="28"/>
+        </w:rPr>
+        <w:t xml:space="preserve"> </w:t>
+      </w:r>
+      <w:r>
+        <w:rPr>
+          <w:rFonts w:ascii="Verdana" w:hAnsi="Verdana" w:cs="Verdana"/>
+          <w:color w:val="6A3E3E"/>
+          <w:kern w:val="0"/>
+          <w:sz w:val="28"/>
+          <w:szCs w:val="28"/>
+        </w:rPr>
+        <w:t>e</w:t>
+      </w:r>
+      <w:r>
+        <w:rPr>
+          <w:rFonts w:ascii="Verdana" w:hAnsi="Verdana" w:cs="Verdana"/>
+          <w:color w:val="000000"/>
+          <w:kern w:val="0"/>
+          <w:sz w:val="28"/>
+          <w:szCs w:val="28"/>
+        </w:rPr>
+        <w:t xml:space="preserve"> = (</w:t>
+      </w:r>
+      <w:proofErr w:type="spellStart"/>
+      <w:r>
+        <w:rPr>
+          <w:rFonts w:ascii="Verdana" w:hAnsi="Verdana" w:cs="Verdana"/>
+          <w:color w:val="000000"/>
+          <w:kern w:val="0"/>
+          <w:sz w:val="28"/>
+          <w:szCs w:val="28"/>
+        </w:rPr>
+        <w:t>LivingEntity</w:t>
+      </w:r>
+      <w:proofErr w:type="spellEnd"/>
+      <w:r>
+        <w:rPr>
+          <w:rFonts w:ascii="Verdana" w:hAnsi="Verdana" w:cs="Verdana"/>
+          <w:color w:val="000000"/>
+          <w:kern w:val="0"/>
+          <w:sz w:val="28"/>
+          <w:szCs w:val="28"/>
+        </w:rPr>
+        <w:t xml:space="preserve">) </w:t>
+      </w:r>
+      <w:proofErr w:type="spellStart"/>
+      <w:r>
+        <w:rPr>
+          <w:rFonts w:ascii="Verdana" w:hAnsi="Verdana" w:cs="Verdana"/>
+          <w:color w:val="6A3E3E"/>
+          <w:kern w:val="0"/>
+          <w:sz w:val="28"/>
+          <w:szCs w:val="28"/>
+        </w:rPr>
+        <w:t>es</w:t>
+      </w:r>
+      <w:proofErr w:type="spellEnd"/>
+      <w:r>
+        <w:rPr>
+          <w:rFonts w:ascii="Verdana" w:hAnsi="Verdana" w:cs="Verdana"/>
+          <w:color w:val="6A3E3E"/>
+          <w:kern w:val="0"/>
+          <w:sz w:val="28"/>
+          <w:szCs w:val="28"/>
+        </w:rPr>
+        <w:t>[</w:t>
+      </w:r>
+      <w:proofErr w:type="spellStart"/>
+      <w:r>
+        <w:rPr>
+          <w:rFonts w:ascii="Verdana" w:hAnsi="Verdana" w:cs="Verdana"/>
+          <w:color w:val="6A3E3E"/>
+          <w:kern w:val="0"/>
+          <w:sz w:val="28"/>
+          <w:szCs w:val="28"/>
+        </w:rPr>
+        <w:t>i</w:t>
+      </w:r>
+      <w:proofErr w:type="spellEnd"/>
+      <w:r>
+        <w:rPr>
+          <w:rFonts w:ascii="Verdana" w:hAnsi="Verdana" w:cs="Verdana"/>
+          <w:color w:val="6A3E3E"/>
+          <w:kern w:val="0"/>
+          <w:sz w:val="28"/>
+          <w:szCs w:val="28"/>
+        </w:rPr>
+        <w:t>]</w:t>
+      </w:r>
+      <w:r>
+        <w:rPr>
+          <w:rFonts w:ascii="Verdana" w:hAnsi="Verdana" w:cs="Verdana"/>
+          <w:color w:val="000000"/>
+          <w:kern w:val="0"/>
+          <w:sz w:val="28"/>
+          <w:szCs w:val="28"/>
+        </w:rPr>
+        <w:t>;</w:t>
       </w:r>
     </w:p>
     <w:p>
@@ -10790,7 +10848,6 @@
           <w:sz w:val="28"/>
           <w:szCs w:val="28"/>
         </w:rPr>
-        <w:lastRenderedPageBreak/>
         <w:tab/>
       </w:r>
       <w:r>
@@ -10813,60 +10870,73 @@
         </w:rPr>
         <w:tab/>
       </w:r>
-      <w:r>
-        <w:rPr>
-          <w:rFonts w:ascii="Verdana" w:hAnsi="Verdana" w:cs="Verdana"/>
-          <w:color w:val="000000"/>
-          <w:kern w:val="0"/>
-          <w:sz w:val="28"/>
-          <w:szCs w:val="28"/>
-        </w:rPr>
-        <w:tab/>
-        <w:t xml:space="preserve">String </w:t>
+      <w:proofErr w:type="gramStart"/>
+      <w:r>
+        <w:rPr>
+          <w:rFonts w:ascii="Verdana" w:hAnsi="Verdana" w:cs="Verdana"/>
+          <w:b/>
+          <w:bCs/>
+          <w:color w:val="7F0055"/>
+          <w:kern w:val="0"/>
+          <w:sz w:val="28"/>
+          <w:szCs w:val="28"/>
+        </w:rPr>
+        <w:t>if</w:t>
+      </w:r>
+      <w:proofErr w:type="gramEnd"/>
+      <w:r>
+        <w:rPr>
+          <w:rFonts w:ascii="Verdana" w:hAnsi="Verdana" w:cs="Verdana"/>
+          <w:color w:val="000000"/>
+          <w:kern w:val="0"/>
+          <w:sz w:val="28"/>
+          <w:szCs w:val="28"/>
+        </w:rPr>
+        <w:t xml:space="preserve"> (</w:t>
       </w:r>
       <w:proofErr w:type="spellStart"/>
-      <w:proofErr w:type="gramStart"/>
-      <w:r>
-        <w:rPr>
-          <w:rFonts w:ascii="Verdana" w:hAnsi="Verdana" w:cs="Verdana"/>
-          <w:color w:val="6A3E3E"/>
-          <w:kern w:val="0"/>
-          <w:sz w:val="28"/>
-          <w:szCs w:val="28"/>
-        </w:rPr>
-        <w:t>str</w:t>
+      <w:r>
+        <w:rPr>
+          <w:rFonts w:ascii="Verdana" w:hAnsi="Verdana" w:cs="Verdana"/>
+          <w:color w:val="0000C0"/>
+          <w:kern w:val="0"/>
+          <w:sz w:val="28"/>
+          <w:szCs w:val="28"/>
+        </w:rPr>
+        <w:t>dmg</w:t>
       </w:r>
       <w:proofErr w:type="spellEnd"/>
-      <w:proofErr w:type="gramEnd"/>
-      <w:r>
-        <w:rPr>
-          <w:rFonts w:ascii="Verdana" w:hAnsi="Verdana" w:cs="Verdana"/>
-          <w:color w:val="000000"/>
-          <w:kern w:val="0"/>
-          <w:sz w:val="28"/>
-          <w:szCs w:val="28"/>
-        </w:rPr>
-        <w:t xml:space="preserve"> = </w:t>
-      </w:r>
-      <w:r>
-        <w:rPr>
-          <w:rFonts w:ascii="Verdana" w:hAnsi="Verdana" w:cs="Verdana"/>
-          <w:color w:val="2A00FF"/>
-          <w:kern w:val="0"/>
-          <w:sz w:val="28"/>
-          <w:szCs w:val="28"/>
-        </w:rPr>
-        <w:t>""</w:t>
-      </w:r>
-      <w:r>
-        <w:rPr>
-          <w:rFonts w:ascii="Verdana" w:hAnsi="Verdana" w:cs="Verdana"/>
-          <w:color w:val="000000"/>
-          <w:kern w:val="0"/>
-          <w:sz w:val="28"/>
-          <w:szCs w:val="28"/>
-        </w:rPr>
-        <w:t>;</w:t>
+      <w:r>
+        <w:rPr>
+          <w:rFonts w:ascii="Verdana" w:hAnsi="Verdana" w:cs="Verdana"/>
+          <w:color w:val="000000"/>
+          <w:kern w:val="0"/>
+          <w:sz w:val="28"/>
+          <w:szCs w:val="28"/>
+        </w:rPr>
+        <w:t xml:space="preserve"> != </w:t>
+      </w:r>
+      <w:r>
+        <w:rPr>
+          <w:rFonts w:ascii="Verdana" w:hAnsi="Verdana" w:cs="Verdana"/>
+          <w:b/>
+          <w:bCs/>
+          <w:color w:val="7F0055"/>
+          <w:kern w:val="0"/>
+          <w:sz w:val="28"/>
+          <w:szCs w:val="28"/>
+        </w:rPr>
+        <w:t>null</w:t>
+      </w:r>
+      <w:r>
+        <w:rPr>
+          <w:rFonts w:ascii="Verdana" w:hAnsi="Verdana" w:cs="Verdana"/>
+          <w:color w:val="000000"/>
+          <w:kern w:val="0"/>
+          <w:sz w:val="28"/>
+          <w:szCs w:val="28"/>
+        </w:rPr>
+        <w:t>)</w:t>
       </w:r>
     </w:p>
     <w:p>
@@ -10890,6 +10960,7 @@
           <w:sz w:val="28"/>
           <w:szCs w:val="28"/>
         </w:rPr>
+        <w:lastRenderedPageBreak/>
         <w:tab/>
       </w:r>
       <w:r>
@@ -10911,190 +10982,7 @@
           <w:szCs w:val="28"/>
         </w:rPr>
         <w:tab/>
-      </w:r>
-      <w:r>
-        <w:rPr>
-          <w:rFonts w:ascii="Verdana" w:hAnsi="Verdana" w:cs="Verdana"/>
-          <w:color w:val="000000"/>
-          <w:kern w:val="0"/>
-          <w:sz w:val="28"/>
-          <w:szCs w:val="28"/>
-        </w:rPr>
-        <w:tab/>
-      </w:r>
-      <w:proofErr w:type="spellStart"/>
-      <w:proofErr w:type="gramStart"/>
-      <w:r>
-        <w:rPr>
-          <w:rFonts w:ascii="Verdana" w:hAnsi="Verdana" w:cs="Verdana"/>
-          <w:color w:val="6A3E3E"/>
-          <w:kern w:val="0"/>
-          <w:sz w:val="28"/>
-          <w:szCs w:val="28"/>
-        </w:rPr>
-        <w:t>str</w:t>
-      </w:r>
-      <w:proofErr w:type="spellEnd"/>
-      <w:proofErr w:type="gramEnd"/>
-      <w:r>
-        <w:rPr>
-          <w:rFonts w:ascii="Verdana" w:hAnsi="Verdana" w:cs="Verdana"/>
-          <w:color w:val="000000"/>
-          <w:kern w:val="0"/>
-          <w:sz w:val="28"/>
-          <w:szCs w:val="28"/>
-        </w:rPr>
-        <w:t xml:space="preserve"> = </w:t>
-      </w:r>
-      <w:proofErr w:type="spellStart"/>
-      <w:r>
-        <w:rPr>
-          <w:rFonts w:ascii="Verdana" w:hAnsi="Verdana" w:cs="Verdana"/>
-          <w:color w:val="0000C0"/>
-          <w:kern w:val="0"/>
-          <w:sz w:val="28"/>
-          <w:szCs w:val="28"/>
-        </w:rPr>
-        <w:t>dmg</w:t>
-      </w:r>
-      <w:r>
-        <w:rPr>
-          <w:rFonts w:ascii="Verdana" w:hAnsi="Verdana" w:cs="Verdana"/>
-          <w:color w:val="000000"/>
-          <w:kern w:val="0"/>
-          <w:sz w:val="28"/>
-          <w:szCs w:val="28"/>
-        </w:rPr>
-        <w:t>.replaceAll</w:t>
-      </w:r>
-      <w:proofErr w:type="spellEnd"/>
-      <w:r>
-        <w:rPr>
-          <w:rFonts w:ascii="Verdana" w:hAnsi="Verdana" w:cs="Verdana"/>
-          <w:color w:val="000000"/>
-          <w:kern w:val="0"/>
-          <w:sz w:val="28"/>
-          <w:szCs w:val="28"/>
-        </w:rPr>
-        <w:t>(</w:t>
-      </w:r>
-      <w:r>
-        <w:rPr>
-          <w:rFonts w:ascii="Verdana" w:hAnsi="Verdana" w:cs="Verdana"/>
-          <w:color w:val="2A00FF"/>
-          <w:kern w:val="0"/>
-          <w:sz w:val="28"/>
-          <w:szCs w:val="28"/>
-        </w:rPr>
-        <w:t>"%m_h%"</w:t>
-      </w:r>
-      <w:r>
-        <w:rPr>
-          <w:rFonts w:ascii="Verdana" w:hAnsi="Verdana" w:cs="Verdana"/>
-          <w:color w:val="000000"/>
-          <w:kern w:val="0"/>
-          <w:sz w:val="28"/>
-          <w:szCs w:val="28"/>
-        </w:rPr>
-        <w:t>,</w:t>
-      </w:r>
-      <w:proofErr w:type="spellStart"/>
-      <w:r>
-        <w:rPr>
-          <w:rFonts w:ascii="Verdana" w:hAnsi="Verdana" w:cs="Verdana"/>
-          <w:color w:val="000000"/>
-          <w:kern w:val="0"/>
-          <w:sz w:val="28"/>
-          <w:szCs w:val="28"/>
-        </w:rPr>
-        <w:t>String.</w:t>
-      </w:r>
-      <w:r>
-        <w:rPr>
-          <w:rFonts w:ascii="Verdana" w:hAnsi="Verdana" w:cs="Verdana"/>
-          <w:i/>
-          <w:iCs/>
-          <w:color w:val="000000"/>
-          <w:kern w:val="0"/>
-          <w:sz w:val="28"/>
-          <w:szCs w:val="28"/>
-        </w:rPr>
-        <w:t>valueOf</w:t>
-      </w:r>
-      <w:proofErr w:type="spellEnd"/>
-      <w:r>
-        <w:rPr>
-          <w:rFonts w:ascii="Verdana" w:hAnsi="Verdana" w:cs="Verdana"/>
-          <w:color w:val="000000"/>
-          <w:kern w:val="0"/>
-          <w:sz w:val="28"/>
-          <w:szCs w:val="28"/>
-        </w:rPr>
-        <w:t>(((</w:t>
-      </w:r>
-      <w:proofErr w:type="spellStart"/>
-      <w:r>
-        <w:rPr>
-          <w:rFonts w:ascii="Verdana" w:hAnsi="Verdana" w:cs="Verdana"/>
-          <w:color w:val="000000"/>
-          <w:kern w:val="0"/>
-          <w:sz w:val="28"/>
-          <w:szCs w:val="28"/>
-        </w:rPr>
-        <w:t>LivingEntity</w:t>
-      </w:r>
-      <w:proofErr w:type="spellEnd"/>
-      <w:r>
-        <w:rPr>
-          <w:rFonts w:ascii="Verdana" w:hAnsi="Verdana" w:cs="Verdana"/>
-          <w:color w:val="000000"/>
-          <w:kern w:val="0"/>
-          <w:sz w:val="28"/>
-          <w:szCs w:val="28"/>
-        </w:rPr>
-        <w:t xml:space="preserve">) </w:t>
-      </w:r>
-      <w:r>
-        <w:rPr>
-          <w:rFonts w:ascii="Verdana" w:hAnsi="Verdana" w:cs="Verdana"/>
-          <w:color w:val="6A3E3E"/>
-          <w:kern w:val="0"/>
-          <w:sz w:val="28"/>
-          <w:szCs w:val="28"/>
-        </w:rPr>
-        <w:t>arg0</w:t>
-      </w:r>
-      <w:r>
-        <w:rPr>
-          <w:rFonts w:ascii="Verdana" w:hAnsi="Verdana" w:cs="Verdana"/>
-          <w:color w:val="000000"/>
-          <w:kern w:val="0"/>
-          <w:sz w:val="28"/>
-          <w:szCs w:val="28"/>
-        </w:rPr>
-        <w:t>.getE()).</w:t>
-      </w:r>
-      <w:proofErr w:type="spellStart"/>
-      <w:r>
-        <w:rPr>
-          <w:rFonts w:ascii="Verdana" w:hAnsi="Verdana" w:cs="Verdana"/>
-          <w:color w:val="000000"/>
-          <w:kern w:val="0"/>
-          <w:sz w:val="28"/>
-          <w:szCs w:val="28"/>
-        </w:rPr>
-        <w:t>getMaxHealth</w:t>
-      </w:r>
-      <w:proofErr w:type="spellEnd"/>
-      <w:r>
-        <w:rPr>
-          <w:rFonts w:ascii="Verdana" w:hAnsi="Verdana" w:cs="Verdana"/>
-          <w:color w:val="000000"/>
-          <w:kern w:val="0"/>
-          <w:sz w:val="28"/>
-          <w:szCs w:val="28"/>
-        </w:rPr>
-        <w:t>()));</w:t>
+        <w:t>{</w:t>
       </w:r>
     </w:p>
     <w:p>
@@ -11149,6 +11037,7 @@
           <w:szCs w:val="28"/>
         </w:rPr>
         <w:tab/>
+        <w:t xml:space="preserve">String </w:t>
       </w:r>
       <w:proofErr w:type="spellStart"/>
       <w:proofErr w:type="gramStart"/>
@@ -11174,38 +11063,6 @@
         </w:rPr>
         <w:t xml:space="preserve"> = </w:t>
       </w:r>
-      <w:proofErr w:type="spellStart"/>
-      <w:r>
-        <w:rPr>
-          <w:rFonts w:ascii="Verdana" w:hAnsi="Verdana" w:cs="Verdana"/>
-          <w:color w:val="6A3E3E"/>
-          <w:kern w:val="0"/>
-          <w:sz w:val="28"/>
-          <w:szCs w:val="28"/>
-        </w:rPr>
-        <w:t>str</w:t>
-      </w:r>
-      <w:r>
-        <w:rPr>
-          <w:rFonts w:ascii="Verdana" w:hAnsi="Verdana" w:cs="Verdana"/>
-          <w:color w:val="000000"/>
-          <w:kern w:val="0"/>
-          <w:sz w:val="28"/>
-          <w:szCs w:val="28"/>
-        </w:rPr>
-        <w:t>.replaceAll</w:t>
-      </w:r>
-      <w:proofErr w:type="spellEnd"/>
-      <w:r>
-        <w:rPr>
-          <w:rFonts w:ascii="Verdana" w:hAnsi="Verdana" w:cs="Verdana"/>
-          <w:color w:val="000000"/>
-          <w:kern w:val="0"/>
-          <w:sz w:val="28"/>
-          <w:szCs w:val="28"/>
-        </w:rPr>
-        <w:t>(</w:t>
-      </w:r>
       <w:r>
         <w:rPr>
           <w:rFonts w:ascii="Verdana" w:hAnsi="Verdana" w:cs="Verdana"/>
@@ -11214,105 +11071,17 @@
           <w:sz w:val="28"/>
           <w:szCs w:val="28"/>
         </w:rPr>
-        <w:t>"%</w:t>
-      </w:r>
-      <w:proofErr w:type="spellStart"/>
-      <w:r>
-        <w:rPr>
-          <w:rFonts w:ascii="Verdana" w:hAnsi="Verdana" w:cs="Verdana"/>
-          <w:color w:val="2A00FF"/>
-          <w:kern w:val="0"/>
-          <w:sz w:val="28"/>
-          <w:szCs w:val="28"/>
-        </w:rPr>
-        <w:t>e_h</w:t>
-      </w:r>
-      <w:proofErr w:type="spellEnd"/>
-      <w:r>
-        <w:rPr>
-          <w:rFonts w:ascii="Verdana" w:hAnsi="Verdana" w:cs="Verdana"/>
-          <w:color w:val="2A00FF"/>
-          <w:kern w:val="0"/>
-          <w:sz w:val="28"/>
-          <w:szCs w:val="28"/>
-        </w:rPr>
-        <w:t>%"</w:t>
-      </w:r>
-      <w:r>
-        <w:rPr>
-          <w:rFonts w:ascii="Verdana" w:hAnsi="Verdana" w:cs="Verdana"/>
-          <w:color w:val="000000"/>
-          <w:kern w:val="0"/>
-          <w:sz w:val="28"/>
-          <w:szCs w:val="28"/>
-        </w:rPr>
-        <w:t xml:space="preserve">, </w:t>
-      </w:r>
-      <w:proofErr w:type="spellStart"/>
-      <w:r>
-        <w:rPr>
-          <w:rFonts w:ascii="Verdana" w:hAnsi="Verdana" w:cs="Verdana"/>
-          <w:color w:val="000000"/>
-          <w:kern w:val="0"/>
-          <w:sz w:val="28"/>
-          <w:szCs w:val="28"/>
-        </w:rPr>
-        <w:t>String.</w:t>
-      </w:r>
-      <w:r>
-        <w:rPr>
-          <w:rFonts w:ascii="Verdana" w:hAnsi="Verdana" w:cs="Verdana"/>
-          <w:i/>
-          <w:iCs/>
-          <w:color w:val="000000"/>
-          <w:kern w:val="0"/>
-          <w:sz w:val="28"/>
-          <w:szCs w:val="28"/>
-        </w:rPr>
-        <w:t>valueOf</w:t>
-      </w:r>
-      <w:proofErr w:type="spellEnd"/>
-      <w:r>
-        <w:rPr>
-          <w:rFonts w:ascii="Verdana" w:hAnsi="Verdana" w:cs="Verdana"/>
-          <w:color w:val="000000"/>
-          <w:kern w:val="0"/>
-          <w:sz w:val="28"/>
-          <w:szCs w:val="28"/>
-        </w:rPr>
-        <w:t>(</w:t>
-      </w:r>
-      <w:proofErr w:type="spellStart"/>
-      <w:r>
-        <w:rPr>
-          <w:rFonts w:ascii="Verdana" w:hAnsi="Verdana" w:cs="Verdana"/>
-          <w:color w:val="6A3E3E"/>
-          <w:kern w:val="0"/>
-          <w:sz w:val="28"/>
-          <w:szCs w:val="28"/>
-        </w:rPr>
-        <w:t>e</w:t>
-      </w:r>
-      <w:r>
-        <w:rPr>
-          <w:rFonts w:ascii="Verdana" w:hAnsi="Verdana" w:cs="Verdana"/>
-          <w:color w:val="000000"/>
-          <w:kern w:val="0"/>
-          <w:sz w:val="28"/>
-          <w:szCs w:val="28"/>
-        </w:rPr>
-        <w:t>.getMaxHealth</w:t>
-      </w:r>
-      <w:proofErr w:type="spellEnd"/>
-      <w:r>
-        <w:rPr>
-          <w:rFonts w:ascii="Verdana" w:hAnsi="Verdana" w:cs="Verdana"/>
-          <w:color w:val="000000"/>
-          <w:kern w:val="0"/>
-          <w:sz w:val="28"/>
-          <w:szCs w:val="28"/>
-        </w:rPr>
-        <w:t>()));</w:t>
+        <w:t>""</w:t>
+      </w:r>
+      <w:r>
+        <w:rPr>
+          <w:rFonts w:ascii="Verdana" w:hAnsi="Verdana" w:cs="Verdana"/>
+          <w:color w:val="000000"/>
+          <w:kern w:val="0"/>
+          <w:sz w:val="28"/>
+          <w:szCs w:val="28"/>
+        </w:rPr>
+        <w:t>;</w:t>
       </w:r>
     </w:p>
     <w:p>
@@ -11378,19 +11147,42 @@
           <w:sz w:val="28"/>
           <w:szCs w:val="28"/>
         </w:rPr>
-        <w:t>e</w:t>
-      </w:r>
-      <w:r>
-        <w:rPr>
-          <w:rFonts w:ascii="Verdana" w:hAnsi="Verdana" w:cs="Verdana"/>
-          <w:color w:val="000000"/>
-          <w:kern w:val="0"/>
-          <w:sz w:val="28"/>
-          <w:szCs w:val="28"/>
-        </w:rPr>
-        <w:t>.damage</w:t>
+        <w:t>str</w:t>
       </w:r>
       <w:proofErr w:type="spellEnd"/>
+      <w:proofErr w:type="gramEnd"/>
+      <w:r>
+        <w:rPr>
+          <w:rFonts w:ascii="Verdana" w:hAnsi="Verdana" w:cs="Verdana"/>
+          <w:color w:val="000000"/>
+          <w:kern w:val="0"/>
+          <w:sz w:val="28"/>
+          <w:szCs w:val="28"/>
+        </w:rPr>
+        <w:t xml:space="preserve"> = </w:t>
+      </w:r>
+      <w:proofErr w:type="spellStart"/>
+      <w:r>
+        <w:rPr>
+          <w:rFonts w:ascii="Verdana" w:hAnsi="Verdana" w:cs="Verdana"/>
+          <w:color w:val="0000C0"/>
+          <w:kern w:val="0"/>
+          <w:sz w:val="28"/>
+          <w:szCs w:val="28"/>
+        </w:rPr>
+        <w:t>dmg</w:t>
+      </w:r>
+      <w:r>
+        <w:rPr>
+          <w:rFonts w:ascii="Verdana" w:hAnsi="Verdana" w:cs="Verdana"/>
+          <w:color w:val="000000"/>
+          <w:kern w:val="0"/>
+          <w:sz w:val="28"/>
+          <w:szCs w:val="28"/>
+        </w:rPr>
+        <w:t>.replaceAll</w:t>
+      </w:r>
+      <w:proofErr w:type="spellEnd"/>
       <w:r>
         <w:rPr>
           <w:rFonts w:ascii="Verdana" w:hAnsi="Verdana" w:cs="Verdana"/>
@@ -11401,17 +11193,36 @@
         </w:rPr>
         <w:t>(</w:t>
       </w:r>
+      <w:r>
+        <w:rPr>
+          <w:rFonts w:ascii="Verdana" w:hAnsi="Verdana" w:cs="Verdana"/>
+          <w:color w:val="2A00FF"/>
+          <w:kern w:val="0"/>
+          <w:sz w:val="28"/>
+          <w:szCs w:val="28"/>
+        </w:rPr>
+        <w:t>"%m_h%"</w:t>
+      </w:r>
+      <w:r>
+        <w:rPr>
+          <w:rFonts w:ascii="Verdana" w:hAnsi="Verdana" w:cs="Verdana"/>
+          <w:color w:val="000000"/>
+          <w:kern w:val="0"/>
+          <w:sz w:val="28"/>
+          <w:szCs w:val="28"/>
+        </w:rPr>
+        <w:t>,</w:t>
+      </w:r>
       <w:proofErr w:type="spellStart"/>
-      <w:proofErr w:type="gramEnd"/>
-      <w:r>
-        <w:rPr>
-          <w:rFonts w:ascii="Verdana" w:hAnsi="Verdana" w:cs="Verdana"/>
-          <w:color w:val="000000"/>
-          <w:kern w:val="0"/>
-          <w:sz w:val="28"/>
-          <w:szCs w:val="28"/>
-        </w:rPr>
-        <w:t>Calc.</w:t>
+      <w:r>
+        <w:rPr>
+          <w:rFonts w:ascii="Verdana" w:hAnsi="Verdana" w:cs="Verdana"/>
+          <w:color w:val="000000"/>
+          <w:kern w:val="0"/>
+          <w:sz w:val="28"/>
+          <w:szCs w:val="28"/>
+        </w:rPr>
+        <w:t>String.</w:t>
       </w:r>
       <w:r>
         <w:rPr>
@@ -11423,7 +11234,7 @@
           <w:sz w:val="28"/>
           <w:szCs w:val="28"/>
         </w:rPr>
-        <w:t>calc</w:t>
+        <w:t>valueOf</w:t>
       </w:r>
       <w:proofErr w:type="spellEnd"/>
       <w:r>
@@ -11434,18 +11245,60 @@
           <w:sz w:val="28"/>
           <w:szCs w:val="28"/>
         </w:rPr>
-        <w:t>(</w:t>
+        <w:t>(((</w:t>
       </w:r>
       <w:proofErr w:type="spellStart"/>
       <w:r>
         <w:rPr>
           <w:rFonts w:ascii="Verdana" w:hAnsi="Verdana" w:cs="Verdana"/>
+          <w:color w:val="000000"/>
+          <w:kern w:val="0"/>
+          <w:sz w:val="28"/>
+          <w:szCs w:val="28"/>
+        </w:rPr>
+        <w:t>LivingEntity</w:t>
+      </w:r>
+      <w:proofErr w:type="spellEnd"/>
+      <w:r>
+        <w:rPr>
+          <w:rFonts w:ascii="Verdana" w:hAnsi="Verdana" w:cs="Verdana"/>
+          <w:color w:val="000000"/>
+          <w:kern w:val="0"/>
+          <w:sz w:val="28"/>
+          <w:szCs w:val="28"/>
+        </w:rPr>
+        <w:t xml:space="preserve">) </w:t>
+      </w:r>
+      <w:r>
+        <w:rPr>
+          <w:rFonts w:ascii="Verdana" w:hAnsi="Verdana" w:cs="Verdana"/>
           <w:color w:val="6A3E3E"/>
           <w:kern w:val="0"/>
           <w:sz w:val="28"/>
           <w:szCs w:val="28"/>
         </w:rPr>
-        <w:t>str</w:t>
+        <w:t>arg0</w:t>
+      </w:r>
+      <w:r>
+        <w:rPr>
+          <w:rFonts w:ascii="Verdana" w:hAnsi="Verdana" w:cs="Verdana"/>
+          <w:color w:val="000000"/>
+          <w:kern w:val="0"/>
+          <w:sz w:val="28"/>
+          <w:szCs w:val="28"/>
+        </w:rPr>
+        <w:t>.getE()).</w:t>
+      </w:r>
+      <w:proofErr w:type="spellStart"/>
+      <w:r>
+        <w:rPr>
+          <w:rFonts w:ascii="Verdana" w:hAnsi="Verdana" w:cs="Verdana"/>
+          <w:color w:val="000000"/>
+          <w:kern w:val="0"/>
+          <w:sz w:val="28"/>
+          <w:szCs w:val="28"/>
+        </w:rPr>
+        <w:t>getMaxHealth</w:t>
       </w:r>
       <w:proofErr w:type="spellEnd"/>
       <w:r>
@@ -11456,7 +11309,7 @@
           <w:sz w:val="28"/>
           <w:szCs w:val="28"/>
         </w:rPr>
-        <w:t>));</w:t>
+        <w:t>()));</w:t>
       </w:r>
     </w:p>
     <w:p>
@@ -11501,7 +11354,180 @@
           <w:szCs w:val="28"/>
         </w:rPr>
         <w:tab/>
-        <w:t>}</w:t>
+      </w:r>
+      <w:r>
+        <w:rPr>
+          <w:rFonts w:ascii="Verdana" w:hAnsi="Verdana" w:cs="Verdana"/>
+          <w:color w:val="000000"/>
+          <w:kern w:val="0"/>
+          <w:sz w:val="28"/>
+          <w:szCs w:val="28"/>
+        </w:rPr>
+        <w:tab/>
+      </w:r>
+      <w:proofErr w:type="spellStart"/>
+      <w:proofErr w:type="gramStart"/>
+      <w:r>
+        <w:rPr>
+          <w:rFonts w:ascii="Verdana" w:hAnsi="Verdana" w:cs="Verdana"/>
+          <w:color w:val="6A3E3E"/>
+          <w:kern w:val="0"/>
+          <w:sz w:val="28"/>
+          <w:szCs w:val="28"/>
+        </w:rPr>
+        <w:t>str</w:t>
+      </w:r>
+      <w:proofErr w:type="spellEnd"/>
+      <w:proofErr w:type="gramEnd"/>
+      <w:r>
+        <w:rPr>
+          <w:rFonts w:ascii="Verdana" w:hAnsi="Verdana" w:cs="Verdana"/>
+          <w:color w:val="000000"/>
+          <w:kern w:val="0"/>
+          <w:sz w:val="28"/>
+          <w:szCs w:val="28"/>
+        </w:rPr>
+        <w:t xml:space="preserve"> = </w:t>
+      </w:r>
+      <w:proofErr w:type="spellStart"/>
+      <w:r>
+        <w:rPr>
+          <w:rFonts w:ascii="Verdana" w:hAnsi="Verdana" w:cs="Verdana"/>
+          <w:color w:val="6A3E3E"/>
+          <w:kern w:val="0"/>
+          <w:sz w:val="28"/>
+          <w:szCs w:val="28"/>
+        </w:rPr>
+        <w:t>str</w:t>
+      </w:r>
+      <w:r>
+        <w:rPr>
+          <w:rFonts w:ascii="Verdana" w:hAnsi="Verdana" w:cs="Verdana"/>
+          <w:color w:val="000000"/>
+          <w:kern w:val="0"/>
+          <w:sz w:val="28"/>
+          <w:szCs w:val="28"/>
+        </w:rPr>
+        <w:t>.replaceAll</w:t>
+      </w:r>
+      <w:proofErr w:type="spellEnd"/>
+      <w:r>
+        <w:rPr>
+          <w:rFonts w:ascii="Verdana" w:hAnsi="Verdana" w:cs="Verdana"/>
+          <w:color w:val="000000"/>
+          <w:kern w:val="0"/>
+          <w:sz w:val="28"/>
+          <w:szCs w:val="28"/>
+        </w:rPr>
+        <w:t>(</w:t>
+      </w:r>
+      <w:r>
+        <w:rPr>
+          <w:rFonts w:ascii="Verdana" w:hAnsi="Verdana" w:cs="Verdana"/>
+          <w:color w:val="2A00FF"/>
+          <w:kern w:val="0"/>
+          <w:sz w:val="28"/>
+          <w:szCs w:val="28"/>
+        </w:rPr>
+        <w:t>"%</w:t>
+      </w:r>
+      <w:proofErr w:type="spellStart"/>
+      <w:r>
+        <w:rPr>
+          <w:rFonts w:ascii="Verdana" w:hAnsi="Verdana" w:cs="Verdana"/>
+          <w:color w:val="2A00FF"/>
+          <w:kern w:val="0"/>
+          <w:sz w:val="28"/>
+          <w:szCs w:val="28"/>
+        </w:rPr>
+        <w:t>e_h</w:t>
+      </w:r>
+      <w:proofErr w:type="spellEnd"/>
+      <w:r>
+        <w:rPr>
+          <w:rFonts w:ascii="Verdana" w:hAnsi="Verdana" w:cs="Verdana"/>
+          <w:color w:val="2A00FF"/>
+          <w:kern w:val="0"/>
+          <w:sz w:val="28"/>
+          <w:szCs w:val="28"/>
+        </w:rPr>
+        <w:t>%"</w:t>
+      </w:r>
+      <w:r>
+        <w:rPr>
+          <w:rFonts w:ascii="Verdana" w:hAnsi="Verdana" w:cs="Verdana"/>
+          <w:color w:val="000000"/>
+          <w:kern w:val="0"/>
+          <w:sz w:val="28"/>
+          <w:szCs w:val="28"/>
+        </w:rPr>
+        <w:t xml:space="preserve">, </w:t>
+      </w:r>
+      <w:proofErr w:type="spellStart"/>
+      <w:r>
+        <w:rPr>
+          <w:rFonts w:ascii="Verdana" w:hAnsi="Verdana" w:cs="Verdana"/>
+          <w:color w:val="000000"/>
+          <w:kern w:val="0"/>
+          <w:sz w:val="28"/>
+          <w:szCs w:val="28"/>
+        </w:rPr>
+        <w:t>String.</w:t>
+      </w:r>
+      <w:r>
+        <w:rPr>
+          <w:rFonts w:ascii="Verdana" w:hAnsi="Verdana" w:cs="Verdana"/>
+          <w:i/>
+          <w:iCs/>
+          <w:color w:val="000000"/>
+          <w:kern w:val="0"/>
+          <w:sz w:val="28"/>
+          <w:szCs w:val="28"/>
+        </w:rPr>
+        <w:t>valueOf</w:t>
+      </w:r>
+      <w:proofErr w:type="spellEnd"/>
+      <w:r>
+        <w:rPr>
+          <w:rFonts w:ascii="Verdana" w:hAnsi="Verdana" w:cs="Verdana"/>
+          <w:color w:val="000000"/>
+          <w:kern w:val="0"/>
+          <w:sz w:val="28"/>
+          <w:szCs w:val="28"/>
+        </w:rPr>
+        <w:t>(</w:t>
+      </w:r>
+      <w:proofErr w:type="spellStart"/>
+      <w:r>
+        <w:rPr>
+          <w:rFonts w:ascii="Verdana" w:hAnsi="Verdana" w:cs="Verdana"/>
+          <w:color w:val="6A3E3E"/>
+          <w:kern w:val="0"/>
+          <w:sz w:val="28"/>
+          <w:szCs w:val="28"/>
+        </w:rPr>
+        <w:t>e</w:t>
+      </w:r>
+      <w:r>
+        <w:rPr>
+          <w:rFonts w:ascii="Verdana" w:hAnsi="Verdana" w:cs="Verdana"/>
+          <w:color w:val="000000"/>
+          <w:kern w:val="0"/>
+          <w:sz w:val="28"/>
+          <w:szCs w:val="28"/>
+        </w:rPr>
+        <w:t>.getMaxHealth</w:t>
+      </w:r>
+      <w:proofErr w:type="spellEnd"/>
+      <w:r>
+        <w:rPr>
+          <w:rFonts w:ascii="Verdana" w:hAnsi="Verdana" w:cs="Verdana"/>
+          <w:color w:val="000000"/>
+          <w:kern w:val="0"/>
+          <w:sz w:val="28"/>
+          <w:szCs w:val="28"/>
+        </w:rPr>
+        <w:t>()));</w:t>
       </w:r>
     </w:p>
     <w:p>
@@ -11517,6 +11543,136 @@
           <w:szCs w:val="28"/>
         </w:rPr>
       </w:pPr>
+      <w:r>
+        <w:rPr>
+          <w:rFonts w:ascii="Verdana" w:hAnsi="Verdana" w:cs="Verdana"/>
+          <w:color w:val="000000"/>
+          <w:kern w:val="0"/>
+          <w:sz w:val="28"/>
+          <w:szCs w:val="28"/>
+        </w:rPr>
+        <w:tab/>
+      </w:r>
+      <w:r>
+        <w:rPr>
+          <w:rFonts w:ascii="Verdana" w:hAnsi="Verdana" w:cs="Verdana"/>
+          <w:color w:val="000000"/>
+          <w:kern w:val="0"/>
+          <w:sz w:val="28"/>
+          <w:szCs w:val="28"/>
+        </w:rPr>
+        <w:tab/>
+      </w:r>
+      <w:r>
+        <w:rPr>
+          <w:rFonts w:ascii="Verdana" w:hAnsi="Verdana" w:cs="Verdana"/>
+          <w:color w:val="000000"/>
+          <w:kern w:val="0"/>
+          <w:sz w:val="28"/>
+          <w:szCs w:val="28"/>
+        </w:rPr>
+        <w:tab/>
+      </w:r>
+      <w:r>
+        <w:rPr>
+          <w:rFonts w:ascii="Verdana" w:hAnsi="Verdana" w:cs="Verdana"/>
+          <w:color w:val="000000"/>
+          <w:kern w:val="0"/>
+          <w:sz w:val="28"/>
+          <w:szCs w:val="28"/>
+        </w:rPr>
+        <w:tab/>
+      </w:r>
+      <w:proofErr w:type="spellStart"/>
+      <w:proofErr w:type="gramStart"/>
+      <w:r>
+        <w:rPr>
+          <w:rFonts w:ascii="Verdana" w:hAnsi="Verdana" w:cs="Verdana"/>
+          <w:color w:val="6A3E3E"/>
+          <w:kern w:val="0"/>
+          <w:sz w:val="28"/>
+          <w:szCs w:val="28"/>
+        </w:rPr>
+        <w:t>e</w:t>
+      </w:r>
+      <w:r>
+        <w:rPr>
+          <w:rFonts w:ascii="Verdana" w:hAnsi="Verdana" w:cs="Verdana"/>
+          <w:color w:val="000000"/>
+          <w:kern w:val="0"/>
+          <w:sz w:val="28"/>
+          <w:szCs w:val="28"/>
+        </w:rPr>
+        <w:t>.damage</w:t>
+      </w:r>
+      <w:proofErr w:type="spellEnd"/>
+      <w:r>
+        <w:rPr>
+          <w:rFonts w:ascii="Verdana" w:hAnsi="Verdana" w:cs="Verdana"/>
+          <w:color w:val="000000"/>
+          <w:kern w:val="0"/>
+          <w:sz w:val="28"/>
+          <w:szCs w:val="28"/>
+        </w:rPr>
+        <w:t>(</w:t>
+      </w:r>
+      <w:proofErr w:type="spellStart"/>
+      <w:proofErr w:type="gramEnd"/>
+      <w:r>
+        <w:rPr>
+          <w:rFonts w:ascii="Verdana" w:hAnsi="Verdana" w:cs="Verdana"/>
+          <w:color w:val="000000"/>
+          <w:kern w:val="0"/>
+          <w:sz w:val="28"/>
+          <w:szCs w:val="28"/>
+        </w:rPr>
+        <w:t>Calc.</w:t>
+      </w:r>
+      <w:r>
+        <w:rPr>
+          <w:rFonts w:ascii="Verdana" w:hAnsi="Verdana" w:cs="Verdana"/>
+          <w:i/>
+          <w:iCs/>
+          <w:color w:val="000000"/>
+          <w:kern w:val="0"/>
+          <w:sz w:val="28"/>
+          <w:szCs w:val="28"/>
+        </w:rPr>
+        <w:t>calc</w:t>
+      </w:r>
+      <w:proofErr w:type="spellEnd"/>
+      <w:r>
+        <w:rPr>
+          <w:rFonts w:ascii="Verdana" w:hAnsi="Verdana" w:cs="Verdana"/>
+          <w:color w:val="000000"/>
+          <w:kern w:val="0"/>
+          <w:sz w:val="28"/>
+          <w:szCs w:val="28"/>
+        </w:rPr>
+        <w:t>(</w:t>
+      </w:r>
+      <w:proofErr w:type="spellStart"/>
+      <w:r>
+        <w:rPr>
+          <w:rFonts w:ascii="Verdana" w:hAnsi="Verdana" w:cs="Verdana"/>
+          <w:color w:val="6A3E3E"/>
+          <w:kern w:val="0"/>
+          <w:sz w:val="28"/>
+          <w:szCs w:val="28"/>
+        </w:rPr>
+        <w:t>str</w:t>
+      </w:r>
+      <w:proofErr w:type="spellEnd"/>
+      <w:r>
+        <w:rPr>
+          <w:rFonts w:ascii="Verdana" w:hAnsi="Verdana" w:cs="Verdana"/>
+          <w:color w:val="000000"/>
+          <w:kern w:val="0"/>
+          <w:sz w:val="28"/>
+          <w:szCs w:val="28"/>
+        </w:rPr>
+        <w:t>));</w:t>
+      </w:r>
     </w:p>
     <w:p>
       <w:pPr>
@@ -11550,6 +11706,16 @@
           <w:szCs w:val="28"/>
         </w:rPr>
         <w:tab/>
+      </w:r>
+      <w:r>
+        <w:rPr>
+          <w:rFonts w:ascii="Verdana" w:hAnsi="Verdana" w:cs="Verdana"/>
+          <w:color w:val="000000"/>
+          <w:kern w:val="0"/>
+          <w:sz w:val="28"/>
+          <w:szCs w:val="28"/>
+        </w:rPr>
+        <w:tab/>
         <w:t>}</w:t>
       </w:r>
     </w:p>
@@ -11569,14 +11735,27 @@
     </w:p>
     <w:p>
       <w:pPr>
-        <w:rPr>
-          <w:rFonts w:ascii="Verdana" w:hAnsi="Verdana" w:cs="Verdana"/>
-          <w:color w:val="000000"/>
-          <w:kern w:val="0"/>
-          <w:sz w:val="28"/>
-          <w:szCs w:val="28"/>
-        </w:rPr>
-      </w:pPr>
+        <w:autoSpaceDE w:val="0"/>
+        <w:autoSpaceDN w:val="0"/>
+        <w:adjustRightInd w:val="0"/>
+        <w:jc w:val="left"/>
+        <w:rPr>
+          <w:rFonts w:ascii="Verdana" w:hAnsi="Verdana" w:cs="Verdana"/>
+          <w:kern w:val="0"/>
+          <w:sz w:val="28"/>
+          <w:szCs w:val="28"/>
+        </w:rPr>
+      </w:pPr>
+      <w:r>
+        <w:rPr>
+          <w:rFonts w:ascii="Verdana" w:hAnsi="Verdana" w:cs="Verdana"/>
+          <w:color w:val="000000"/>
+          <w:kern w:val="0"/>
+          <w:sz w:val="28"/>
+          <w:szCs w:val="28"/>
+        </w:rPr>
+        <w:tab/>
+      </w:r>
       <w:r>
         <w:rPr>
           <w:rFonts w:ascii="Verdana" w:hAnsi="Verdana" w:cs="Verdana"/>
@@ -11591,6 +11770,51 @@
     </w:p>
     <w:p>
       <w:pPr>
+        <w:autoSpaceDE w:val="0"/>
+        <w:autoSpaceDN w:val="0"/>
+        <w:adjustRightInd w:val="0"/>
+        <w:jc w:val="left"/>
+        <w:rPr>
+          <w:rFonts w:ascii="Verdana" w:hAnsi="Verdana" w:cs="Verdana"/>
+          <w:kern w:val="0"/>
+          <w:sz w:val="28"/>
+          <w:szCs w:val="28"/>
+        </w:rPr>
+      </w:pPr>
+      <w:r>
+        <w:rPr>
+          <w:rFonts w:ascii="Verdana" w:hAnsi="Verdana" w:cs="Verdana" w:hint="eastAsia"/>
+          <w:kern w:val="0"/>
+          <w:sz w:val="28"/>
+          <w:szCs w:val="28"/>
+        </w:rPr>
+        <w:t>}</w:t>
+      </w:r>
+    </w:p>
+    <w:p>
+      <w:pPr>
+        <w:rPr>
+          <w:rFonts w:ascii="Verdana" w:hAnsi="Verdana" w:cs="Verdana"/>
+          <w:color w:val="000000"/>
+          <w:kern w:val="0"/>
+          <w:sz w:val="28"/>
+          <w:szCs w:val="28"/>
+        </w:rPr>
+      </w:pPr>
+      <w:r>
+        <w:rPr>
+          <w:rFonts w:ascii="Verdana" w:hAnsi="Verdana" w:cs="Verdana"/>
+          <w:color w:val="000000"/>
+          <w:kern w:val="0"/>
+          <w:sz w:val="28"/>
+          <w:szCs w:val="28"/>
+        </w:rPr>
+        <w:tab/>
+        <w:t>}</w:t>
+      </w:r>
+    </w:p>
+    <w:p>
+      <w:pPr>
         <w:rPr>
           <w:rFonts w:ascii="Verdana" w:hAnsi="Verdana" w:cs="Verdana"/>
           <w:color w:val="000000"/>
@@ -11678,8 +11902,30 @@
           <w:sz w:val="28"/>
           <w:szCs w:val="28"/>
         </w:rPr>
-        <w:t>,entity</w:t>
-      </w:r>
+        <w:t>,</w:t>
+      </w:r>
+      <w:proofErr w:type="spellStart"/>
+      <w:r>
+        <w:rPr>
+          <w:rFonts w:ascii="Verdana" w:hAnsi="Verdana" w:cs="Verdana" w:hint="eastAsia"/>
+          <w:color w:val="000000"/>
+          <w:kern w:val="0"/>
+          <w:sz w:val="28"/>
+          <w:szCs w:val="28"/>
+        </w:rPr>
+        <w:t>e</w:t>
+      </w:r>
+      <w:r>
+        <w:rPr>
+          <w:rFonts w:ascii="Verdana" w:hAnsi="Verdana" w:cs="Verdana"/>
+          <w:color w:val="000000"/>
+          <w:kern w:val="0"/>
+          <w:sz w:val="28"/>
+          <w:szCs w:val="28"/>
+        </w:rPr>
+        <w:t>s</w:t>
+      </w:r>
+      <w:proofErr w:type="spellEnd"/>
       <w:r>
         <w:rPr>
           <w:rFonts w:ascii="Verdana" w:hAnsi="Verdana" w:cs="Verdana" w:hint="eastAsia"/>
@@ -11698,6 +11944,18 @@
           <w:sz w:val="28"/>
           <w:szCs w:val="28"/>
         </w:rPr>
+        <w:t>数组</w:t>
+      </w:r>
+      <w:bookmarkStart w:id="0" w:name="_GoBack"/>
+      <w:bookmarkEnd w:id="0"/>
+      <w:r>
+        <w:rPr>
+          <w:rFonts w:ascii="Verdana" w:hAnsi="Verdana" w:cs="Verdana" w:hint="eastAsia"/>
+          <w:color w:val="000000"/>
+          <w:kern w:val="0"/>
+          <w:sz w:val="28"/>
+          <w:szCs w:val="28"/>
+        </w:rPr>
         <w:t>,</w:t>
       </w:r>
       <w:proofErr w:type="spellStart"/>
@@ -11993,7 +12251,6 @@
           <w:sz w:val="40"/>
           <w:szCs w:val="52"/>
         </w:rPr>
-        <w:lastRenderedPageBreak/>
         <w:t>·导出</w:t>
       </w:r>
       <w:r>
@@ -13122,7 +13379,7 @@
 </file>
 
 <file path=customXml/itemProps1.xml><?xml version="1.0" encoding="utf-8"?>
-<ds:datastoreItem xmlns:ds="http://schemas.openxmlformats.org/officeDocument/2006/customXml" ds:itemID="{9062FC4D-EC1C-4A11-8DCC-4520F1C8DCE4}">
+<ds:datastoreItem xmlns:ds="http://schemas.openxmlformats.org/officeDocument/2006/customXml" ds:itemID="{20AF24D2-DE5F-4AC7-9051-14B5AEF348B3}">
   <ds:schemaRefs>
     <ds:schemaRef ds:uri="http://schemas.openxmlformats.org/officeDocument/2006/bibliography"/>
   </ds:schemaRefs>

</xml_diff>